<commit_message>
Added UI and Data Model
Also updated Activity Log
</commit_message>
<xml_diff>
--- a/Functions List.docx
+++ b/Functions List.docx
@@ -18,6 +18,58 @@
       <w:pPr>
         <w:pStyle w:val="Normal"/>
       </w:pPr>
+    </w:p>
+    <w:p>
+      <w:pPr>
+        <w:pStyle w:val="ListParagraph"/>
+        <w:numPr>
+          <w:ilvl w:val="0"/>
+          <w:numId w:val="2"/>
+        </w:numPr>
+        <w:rPr>
+          <w:sz w:val="22"/>
+          <w:szCs w:val="22"/>
+        </w:rPr>
+      </w:pPr>
+      <w:proofErr w:type="spellStart"/>
+      <w:r>
+        <w:rPr/>
+        <w:t>LaunchApp</w:t>
+      </w:r>
+      <w:proofErr w:type="spellEnd"/>
+      <w:r>
+        <w:rPr/>
+        <w:t>: Displays TAB 1, focuses on dollar entry textbox, and loads the numerical keypad</w:t>
+      </w:r>
+      <w:r>
+        <w:rPr/>
+        <w:t>.</w:t>
+      </w:r>
+    </w:p>
+    <w:p>
+      <w:pPr>
+        <w:pStyle w:val="ListParagraph"/>
+        <w:numPr>
+          <w:ilvl w:val="0"/>
+          <w:numId w:val="2"/>
+        </w:numPr>
+        <w:rPr>
+          <w:sz w:val="22"/>
+          <w:szCs w:val="22"/>
+        </w:rPr>
+      </w:pPr>
+      <w:r>
+        <w:rPr/>
+        <w:t>SelectDate</w:t>
+      </w:r>
+      <w:r>
+        <w:rPr/>
+        <w:t>: Displays miniature calendar for user to select a date, which updates the date</w:t>
+      </w:r>
+      <w:r>
+        <w:rPr/>
+        <w:t>.</w:t>
+      </w:r>
     </w:p>
     <w:p>
       <w:pPr>
@@ -42,6 +94,18 @@
         <w:rPr/>
         <w:t>: Enqueues an entry into the queue, which will include dollar amount, category, date, and description.</w:t>
       </w:r>
+      <w:r>
+        <w:rPr/>
+        <w:t xml:space="preserve"> This gets called when user taps a category</w:t>
+      </w:r>
+      <w:r>
+        <w:rPr/>
+        <w:t xml:space="preserve"> button</w:t>
+      </w:r>
+      <w:r>
+        <w:rPr/>
+        <w:t>.</w:t>
+      </w:r>
     </w:p>
     <w:p>
       <w:pPr>
@@ -105,12 +169,14 @@
           <w:szCs w:val="22"/>
         </w:rPr>
       </w:pPr>
-      <w:proofErr w:type="spellStart"/>
       <w:r>
         <w:rPr/>
         <w:t>DisplayLine</w:t>
       </w:r>
-      <w:proofErr w:type="spellEnd"/>
+      <w:r>
+        <w:rPr/>
+        <w:t>Chart</w:t>
+      </w:r>
       <w:r>
         <w:rPr/>
         <w:t>: Aggregate data for selected time interval and category and display line chart.</w:t>
@@ -128,13 +194,248 @@
           <w:szCs w:val="22"/>
         </w:rPr>
       </w:pPr>
-      <w:r>
-        <w:rPr/>
-        <w:t>DisplayPie</w:t>
-      </w:r>
-      <w:r>
-        <w:rPr/>
-        <w:t>: Aggregate data for selected time interval and display pie chart.</w:t>
+      <w:proofErr w:type="spellStart"/>
+      <w:r>
+        <w:rPr/>
+        <w:t>SelectTimeInterval</w:t>
+      </w:r>
+      <w:proofErr w:type="spellEnd"/>
+      <w:r>
+        <w:rPr/>
+        <w:t xml:space="preserve">: Select time interval for </w:t>
+      </w:r>
+      <w:r>
+        <w:rPr/>
+        <w:t xml:space="preserve">line </w:t>
+      </w:r>
+      <w:r>
+        <w:rPr/>
+        <w:t>chart</w:t>
+      </w:r>
+      <w:r>
+        <w:rPr/>
+        <w:t xml:space="preserve">, choosing from either yearly, monthly, or daily views. </w:t>
+      </w:r>
+    </w:p>
+    <w:p>
+      <w:pPr>
+        <w:pStyle w:val="ListParagraph"/>
+        <w:numPr>
+          <w:ilvl w:val="0"/>
+          <w:numId w:val="2"/>
+        </w:numPr>
+        <w:rPr>
+          <w:sz w:val="22"/>
+          <w:szCs w:val="22"/>
+        </w:rPr>
+      </w:pPr>
+      <w:r>
+        <w:rPr/>
+        <w:t>SelectCategoryFilter</w:t>
+      </w:r>
+      <w:r>
+        <w:rPr/>
+        <w:t xml:space="preserve">: Select which category for </w:t>
+      </w:r>
+      <w:r>
+        <w:rPr/>
+        <w:t>line chart</w:t>
+      </w:r>
+      <w:r>
+        <w:rPr/>
+        <w:t xml:space="preserve"> choosing from either </w:t>
+      </w:r>
+      <w:r>
+        <w:rPr/>
+        <w:t>a total</w:t>
+      </w:r>
+      <w:r>
+        <w:rPr/>
+        <w:t xml:space="preserve"> of all categories, or one specific category</w:t>
+      </w:r>
+      <w:r>
+        <w:rPr/>
+        <w:t>.</w:t>
+      </w:r>
+    </w:p>
+    <w:p>
+      <w:pPr>
+        <w:pStyle w:val="ListParagraph"/>
+        <w:numPr>
+          <w:ilvl w:val="0"/>
+          <w:numId w:val="2"/>
+        </w:numPr>
+        <w:rPr>
+          <w:rFonts w:ascii="Calibri" w:hAnsi="Calibri" w:eastAsia="Calibri" w:cs="Calibri" w:asciiTheme="minorAscii" w:hAnsiTheme="minorAscii" w:eastAsiaTheme="minorAscii" w:cstheme="minorAscii"/>
+          <w:sz w:val="22"/>
+          <w:szCs w:val="22"/>
+        </w:rPr>
+      </w:pPr>
+      <w:r>
+        <w:rPr/>
+        <w:t>DisplayPieChart: Aggregate data for selected time interval and display pie chart.</w:t>
+      </w:r>
+    </w:p>
+    <w:p>
+      <w:pPr>
+        <w:pStyle w:val="ListParagraph"/>
+        <w:numPr>
+          <w:ilvl w:val="0"/>
+          <w:numId w:val="2"/>
+        </w:numPr>
+        <w:rPr>
+          <w:sz w:val="22"/>
+          <w:szCs w:val="22"/>
+        </w:rPr>
+      </w:pPr>
+      <w:proofErr w:type="spellStart"/>
+      <w:r>
+        <w:rPr/>
+        <w:t>SelectTime</w:t>
+      </w:r>
+      <w:r>
+        <w:rPr/>
+        <w:t>Type</w:t>
+      </w:r>
+      <w:proofErr w:type="spellEnd"/>
+      <w:r>
+        <w:rPr/>
+        <w:t>:</w:t>
+      </w:r>
+      <w:r>
+        <w:rPr/>
+        <w:t xml:space="preserve"> Select time type for pie chart</w:t>
+      </w:r>
+      <w:r>
+        <w:rPr/>
+        <w:t>, choosing from either year, month, or day</w:t>
+      </w:r>
+      <w:r>
+        <w:rPr/>
+        <w:t>.</w:t>
+      </w:r>
+    </w:p>
+    <w:p>
+      <w:pPr>
+        <w:pStyle w:val="ListParagraph"/>
+        <w:numPr>
+          <w:ilvl w:val="0"/>
+          <w:numId w:val="2"/>
+        </w:numPr>
+        <w:rPr>
+          <w:sz w:val="22"/>
+          <w:szCs w:val="22"/>
+        </w:rPr>
+      </w:pPr>
+      <w:proofErr w:type="spellStart"/>
+      <w:r>
+        <w:rPr/>
+        <w:t>SelectTimeValue</w:t>
+      </w:r>
+      <w:proofErr w:type="spellEnd"/>
+      <w:r>
+        <w:rPr/>
+        <w:t xml:space="preserve">: Select time value for pie chart, choosing from valid values from time type (Year: 2019, 2020; Month: </w:t>
+      </w:r>
+      <w:r>
+        <w:rPr/>
+        <w:t>Jan, Feb, … for current year; Day: Sun, Mon, … for current week</w:t>
+      </w:r>
+      <w:r>
+        <w:rPr/>
+        <w:t>).</w:t>
+      </w:r>
+    </w:p>
+    <w:p>
+      <w:pPr>
+        <w:pStyle w:val="ListParagraph"/>
+        <w:numPr>
+          <w:ilvl w:val="0"/>
+          <w:numId w:val="2"/>
+        </w:numPr>
+        <w:rPr>
+          <w:sz w:val="22"/>
+          <w:szCs w:val="22"/>
+        </w:rPr>
+      </w:pPr>
+      <w:proofErr w:type="spellStart"/>
+      <w:r>
+        <w:rPr/>
+        <w:t>OpenCategoryChange</w:t>
+      </w:r>
+      <w:proofErr w:type="spellEnd"/>
+      <w:r>
+        <w:rPr/>
+        <w:t xml:space="preserve">: </w:t>
+      </w:r>
+      <w:r>
+        <w:rPr/>
+        <w:t>Calls “</w:t>
+      </w:r>
+      <w:proofErr w:type="spellStart"/>
+      <w:r>
+        <w:rPr/>
+        <w:t>ConfirmPassword</w:t>
+      </w:r>
+      <w:proofErr w:type="spellEnd"/>
+      <w:r>
+        <w:rPr/>
+        <w:t>”</w:t>
+      </w:r>
+      <w:r>
+        <w:rPr/>
+        <w:t xml:space="preserve"> and display</w:t>
+      </w:r>
+      <w:r>
+        <w:rPr/>
+        <w:t>s</w:t>
+      </w:r>
+      <w:r>
+        <w:rPr/>
+        <w:t xml:space="preserve"> current category label textboxes.</w:t>
+      </w:r>
+    </w:p>
+    <w:p>
+      <w:pPr>
+        <w:pStyle w:val="ListParagraph"/>
+        <w:numPr>
+          <w:ilvl w:val="0"/>
+          <w:numId w:val="2"/>
+        </w:numPr>
+        <w:rPr>
+          <w:sz w:val="22"/>
+          <w:szCs w:val="22"/>
+        </w:rPr>
+      </w:pPr>
+      <w:proofErr w:type="spellStart"/>
+      <w:r>
+        <w:rPr/>
+        <w:t>ChangeCategory</w:t>
+      </w:r>
+      <w:proofErr w:type="spellEnd"/>
+      <w:r>
+        <w:rPr/>
+        <w:t xml:space="preserve">: Wipes all data for former category </w:t>
+      </w:r>
+      <w:r>
+        <w:rPr/>
+        <w:t>and u</w:t>
+      </w:r>
+      <w:r>
+        <w:rPr/>
+        <w:t xml:space="preserve">pdates </w:t>
+      </w:r>
+      <w:r>
+        <w:rPr/>
+        <w:t xml:space="preserve">to new </w:t>
+      </w:r>
+      <w:r>
+        <w:rPr/>
+        <w:t>category name</w:t>
+      </w:r>
+      <w:r>
+        <w:rPr/>
+        <w:t>.</w:t>
       </w:r>
     </w:p>
     <w:sectPr>
@@ -1108,8 +1409,8 @@
 </file>
 
 <file path=customXml/item1.xml><?xml version="1.0" encoding="utf-8"?>
-<ct:contentTypeSchema xmlns:ct="http://schemas.microsoft.com/office/2006/metadata/contentType" xmlns:ma="http://schemas.microsoft.com/office/2006/metadata/properties/metaAttributes" ct:_="" ma:_="" ma:contentTypeName="Document" ma:contentTypeID="0x010100DC88C5F7ED967241B3C1B23F7D8FE943" ma:contentTypeVersion="9" ma:contentTypeDescription="Create a new document." ma:contentTypeScope="" ma:versionID="ebc52c97d5ac5f2e1a99d24c61fd6955">
-  <xsd:schema xmlns:xsd="http://www.w3.org/2001/XMLSchema" xmlns:xs="http://www.w3.org/2001/XMLSchema" xmlns:p="http://schemas.microsoft.com/office/2006/metadata/properties" xmlns:ns2="b6a19767-1883-4ae5-86d0-5dd274dd8983" targetNamespace="http://schemas.microsoft.com/office/2006/metadata/properties" ma:root="true" ma:fieldsID="9ef51d4d2f30837f81be883d19b56c18" ns2:_="">
+<ct:contentTypeSchema xmlns:ct="http://schemas.microsoft.com/office/2006/metadata/contentType" xmlns:ma="http://schemas.microsoft.com/office/2006/metadata/properties/metaAttributes" ct:_="" ma:_="" ma:contentTypeName="Document" ma:contentTypeID="0x010100DC88C5F7ED967241B3C1B23F7D8FE943" ma:contentTypeVersion="10" ma:contentTypeDescription="Create a new document." ma:contentTypeScope="" ma:versionID="0500d2a4d189bfd2cd95983d6486ec91">
+  <xsd:schema xmlns:xsd="http://www.w3.org/2001/XMLSchema" xmlns:xs="http://www.w3.org/2001/XMLSchema" xmlns:p="http://schemas.microsoft.com/office/2006/metadata/properties" xmlns:ns2="b6a19767-1883-4ae5-86d0-5dd274dd8983" targetNamespace="http://schemas.microsoft.com/office/2006/metadata/properties" ma:root="true" ma:fieldsID="51cc84d281eae70be64b1fb4808b6790" ns2:_="">
     <xsd:import namespace="b6a19767-1883-4ae5-86d0-5dd274dd8983"/>
     <xsd:element name="properties">
       <xsd:complexType>
@@ -1126,6 +1427,7 @@
                 <xsd:element ref="ns2:MediaServiceLocation" minOccurs="0"/>
                 <xsd:element ref="ns2:MediaServiceGenerationTime" minOccurs="0"/>
                 <xsd:element ref="ns2:MediaServiceEventHashCode" minOccurs="0"/>
+                <xsd:element ref="ns2:MediaServiceOCR" minOccurs="0"/>
               </xsd:all>
             </xsd:complexType>
           </xsd:element>
@@ -1181,6 +1483,13 @@
     <xsd:element name="MediaServiceEventHashCode" ma:index="16" nillable="true" ma:displayName="MediaServiceEventHashCode" ma:hidden="true" ma:internalName="MediaServiceEventHashCode" ma:readOnly="true">
       <xsd:simpleType>
         <xsd:restriction base="dms:Text"/>
+      </xsd:simpleType>
+    </xsd:element>
+    <xsd:element name="MediaServiceOCR" ma:index="17" nillable="true" ma:displayName="Extracted Text" ma:internalName="MediaServiceOCR" ma:readOnly="true">
+      <xsd:simpleType>
+        <xsd:restriction base="dms:Note">
+          <xsd:maxLength value="255"/>
+        </xsd:restriction>
       </xsd:simpleType>
     </xsd:element>
   </xsd:schema>
@@ -1299,7 +1608,7 @@
 </file>
 
 <file path=customXml/itemProps1.xml><?xml version="1.0" encoding="utf-8"?>
-<ds:datastoreItem xmlns:ds="http://schemas.openxmlformats.org/officeDocument/2006/customXml" ds:itemID="{CA62932F-1274-4CB9-AB97-BD219003C4DB}"/>
+<ds:datastoreItem xmlns:ds="http://schemas.openxmlformats.org/officeDocument/2006/customXml" ds:itemID="{3938F5CB-0E78-4782-9FC2-5EFA042AC6F1}"/>
 </file>
 
 <file path=customXml/itemProps2.xml><?xml version="1.0" encoding="utf-8"?>

</xml_diff>